<commit_message>
Pizza Timer Script, Score Script, Multiplayer Controls, Pizza/Pepper/Anchovy Models, Weapon Drops Script and Prefabs, Level 1
Added script that counts down the time until the "Pizza Cage" unlocks
Added script that keeps track of score
Added controls for multiple controllers (up to 4)
Added 3D models for the pizza slice, pepper-stars, and anchovy sword
Created prefabs for the weapon drops
Created script that spawns random weapons at random locations at random times
Created Level 1
</commit_message>
<xml_diff>
--- a/RESOURCES/AGES Project 1 Requirements.docx
+++ b/RESOURCES/AGES Project 1 Requirements.docx
@@ -1,6 +1,6 @@
 
 <file path=word/document.xml><?xml version="1.0" encoding="utf-8"?>
-<w:document xmlns:wpc="http://schemas.microsoft.com/office/word/2010/wordprocessingCanvas" xmlns:cx="http://schemas.microsoft.com/office/drawing/2014/chartex" xmlns:cx1="http://schemas.microsoft.com/office/drawing/2015/9/8/chartex" xmlns:cx2="http://schemas.microsoft.com/office/drawing/2015/10/21/chartex" xmlns:cx3="http://schemas.microsoft.com/office/drawing/2016/5/9/chartex" xmlns:cx4="http://schemas.microsoft.com/office/drawing/2016/5/10/chartex" xmlns:cx5="http://schemas.microsoft.com/office/drawing/2016/5/11/chartex" xmlns:mc="http://schemas.openxmlformats.org/markup-compatibility/2006" xmlns:o="urn:schemas-microsoft-com:office:office" xmlns:r="http://schemas.openxmlformats.org/officeDocument/2006/relationships" xmlns:m="http://schemas.openxmlformats.org/officeDocument/2006/math" xmlns:v="urn:schemas-microsoft-com:vml" xmlns:wp14="http://schemas.microsoft.com/office/word/2010/wordprocessingDrawing" xmlns:wp="http://schemas.openxmlformats.org/drawingml/2006/wordprocessingDrawing" xmlns:w10="urn:schemas-microsoft-com:office:word" xmlns:w="http://schemas.openxmlformats.org/wordprocessingml/2006/main" xmlns:w14="http://schemas.microsoft.com/office/word/2010/wordml" xmlns:w15="http://schemas.microsoft.com/office/word/2012/wordml" xmlns:w16se="http://schemas.microsoft.com/office/word/2015/wordml/symex" xmlns:wpg="http://schemas.microsoft.com/office/word/2010/wordprocessingGroup" xmlns:wpi="http://schemas.microsoft.com/office/word/2010/wordprocessingInk" xmlns:wne="http://schemas.microsoft.com/office/word/2006/wordml" xmlns:wps="http://schemas.microsoft.com/office/word/2010/wordprocessingShape" mc:Ignorable="w14 w15 w16se wp14">
+<w:document xmlns:wpc="http://schemas.microsoft.com/office/word/2010/wordprocessingCanvas" xmlns:cx="http://schemas.microsoft.com/office/drawing/2014/chartex" xmlns:cx1="http://schemas.microsoft.com/office/drawing/2015/9/8/chartex" xmlns:cx2="http://schemas.microsoft.com/office/drawing/2015/10/21/chartex" xmlns:cx3="http://schemas.microsoft.com/office/drawing/2016/5/9/chartex" xmlns:cx4="http://schemas.microsoft.com/office/drawing/2016/5/10/chartex" xmlns:cx5="http://schemas.microsoft.com/office/drawing/2016/5/11/chartex" xmlns:cx6="http://schemas.microsoft.com/office/drawing/2016/5/12/chartex" xmlns:cx7="http://schemas.microsoft.com/office/drawing/2016/5/13/chartex" xmlns:cx8="http://schemas.microsoft.com/office/drawing/2016/5/14/chartex" xmlns:mc="http://schemas.openxmlformats.org/markup-compatibility/2006" xmlns:aink="http://schemas.microsoft.com/office/drawing/2016/ink" xmlns:am3d="http://schemas.microsoft.com/office/drawing/2017/model3d" xmlns:o="urn:schemas-microsoft-com:office:office" xmlns:r="http://schemas.openxmlformats.org/officeDocument/2006/relationships" xmlns:m="http://schemas.openxmlformats.org/officeDocument/2006/math" xmlns:v="urn:schemas-microsoft-com:vml" xmlns:wp14="http://schemas.microsoft.com/office/word/2010/wordprocessingDrawing" xmlns:wp="http://schemas.openxmlformats.org/drawingml/2006/wordprocessingDrawing" xmlns:w10="urn:schemas-microsoft-com:office:word" xmlns:w="http://schemas.openxmlformats.org/wordprocessingml/2006/main" xmlns:w14="http://schemas.microsoft.com/office/word/2010/wordml" xmlns:w15="http://schemas.microsoft.com/office/word/2012/wordml" xmlns:w16cid="http://schemas.microsoft.com/office/word/2016/wordml/cid" xmlns:w16se="http://schemas.microsoft.com/office/word/2015/wordml/symex" xmlns:wpg="http://schemas.microsoft.com/office/word/2010/wordprocessingGroup" xmlns:wpi="http://schemas.microsoft.com/office/word/2010/wordprocessingInk" xmlns:wne="http://schemas.microsoft.com/office/word/2006/wordml" xmlns:wps="http://schemas.microsoft.com/office/word/2010/wordprocessingShape" mc:Ignorable="w14 w15 w16se w16cid wp14">
   <w:body>
     <w:p>
       <w:pPr>
@@ -25,8 +25,14 @@
           <w:ilvl w:val="0"/>
           <w:numId w:val="1"/>
         </w:numPr>
-      </w:pPr>
-      <w:r>
+        <w:rPr>
+          <w:strike/>
+        </w:rPr>
+      </w:pPr>
+      <w:r>
+        <w:rPr>
+          <w:strike/>
+        </w:rPr>
         <w:t>3D Unity game</w:t>
       </w:r>
     </w:p>
@@ -37,8 +43,14 @@
           <w:ilvl w:val="0"/>
           <w:numId w:val="1"/>
         </w:numPr>
-      </w:pPr>
-      <w:r>
+        <w:rPr>
+          <w:strike/>
+        </w:rPr>
+      </w:pPr>
+      <w:r>
+        <w:rPr>
+          <w:strike/>
+        </w:rPr>
         <w:t>1920x1080 or 1280 x 720 target resolution</w:t>
       </w:r>
     </w:p>
@@ -49,8 +61,14 @@
           <w:ilvl w:val="0"/>
           <w:numId w:val="1"/>
         </w:numPr>
-      </w:pPr>
-      <w:r>
+        <w:rPr>
+          <w:strike/>
+        </w:rPr>
+      </w:pPr>
+      <w:r>
+        <w:rPr>
+          <w:strike/>
+        </w:rPr>
         <w:t>Gamepads should be the primary input. Mouse / keyboard only for debug builds / development convenience.</w:t>
       </w:r>
     </w:p>
@@ -61,8 +79,14 @@
           <w:ilvl w:val="0"/>
           <w:numId w:val="1"/>
         </w:numPr>
-      </w:pPr>
-      <w:r>
+        <w:rPr>
+          <w:strike/>
+        </w:rPr>
+      </w:pPr>
+      <w:r>
+        <w:rPr>
+          <w:strike/>
+        </w:rPr>
         <w:t>Two to four player local multiplayer</w:t>
       </w:r>
     </w:p>
@@ -73,9 +97,29 @@
           <w:ilvl w:val="0"/>
           <w:numId w:val="1"/>
         </w:numPr>
-      </w:pPr>
-      <w:r>
-        <w:t>All players must be on the same screen. No splitscreen.</w:t>
+        <w:rPr>
+          <w:strike/>
+        </w:rPr>
+      </w:pPr>
+      <w:r>
+        <w:rPr>
+          <w:strike/>
+        </w:rPr>
+        <w:t xml:space="preserve">All players must be on the same screen. No </w:t>
+      </w:r>
+      <w:proofErr w:type="spellStart"/>
+      <w:r>
+        <w:rPr>
+          <w:strike/>
+        </w:rPr>
+        <w:t>splitscreen</w:t>
+      </w:r>
+      <w:proofErr w:type="spellEnd"/>
+      <w:r>
+        <w:rPr>
+          <w:strike/>
+        </w:rPr>
+        <w:t>.</w:t>
       </w:r>
     </w:p>
     <w:p>
@@ -93,12 +137,15 @@
           <w:ilvl w:val="0"/>
           <w:numId w:val="2"/>
         </w:numPr>
-      </w:pPr>
-      <w:r>
-        <w:t>Real-time, c</w:t>
-      </w:r>
-      <w:r>
-        <w:t>ompetitive gameplay pitting players against one another</w:t>
+        <w:rPr>
+          <w:strike/>
+        </w:rPr>
+      </w:pPr>
+      <w:r>
+        <w:rPr>
+          <w:strike/>
+        </w:rPr>
+        <w:t>Real-time, competitive gameplay pitting players against one another</w:t>
       </w:r>
     </w:p>
     <w:p>
@@ -122,7 +169,15 @@
         </w:numPr>
       </w:pPr>
       <w:r>
-        <w:t>Characters or vehicles that can move around and shoot some sort of projectile (raycast guns, throwing banana peels, firing tank shells—anything works)</w:t>
+        <w:t>Characters or vehicles that can move around and shoot some sort of projectile (</w:t>
+      </w:r>
+      <w:proofErr w:type="spellStart"/>
+      <w:r>
+        <w:t>raycast</w:t>
+      </w:r>
+      <w:proofErr w:type="spellEnd"/>
+      <w:r>
+        <w:t xml:space="preserve"> guns, throwing banana peels, firing tank shells—anything works)</w:t>
       </w:r>
     </w:p>
     <w:p>
@@ -132,8 +187,14 @@
           <w:ilvl w:val="0"/>
           <w:numId w:val="2"/>
         </w:numPr>
-      </w:pPr>
-      <w:r>
+        <w:rPr>
+          <w:strike/>
+        </w:rPr>
+      </w:pPr>
+      <w:r>
+        <w:rPr>
+          <w:strike/>
+        </w:rPr>
         <w:t xml:space="preserve">There must be some distinctive gameplay difference (addition or significant modification) between your project and the in-class and homework examples. </w:t>
       </w:r>
     </w:p>
@@ -178,7 +239,15 @@
         </w:numPr>
       </w:pPr>
       <w:r>
-        <w:t>Credits must include specific mention of any resources you did not create along with links to the resource (asset store links, etc.). If the links are too long or unwieldy, use a URL shortener.</w:t>
+        <w:t xml:space="preserve">Credits must include specific mention of any resources you did not create along with links to the resource (asset store links, etc.). If the links are too long or unwieldy, use a URL </w:t>
+      </w:r>
+      <w:proofErr w:type="spellStart"/>
+      <w:r>
+        <w:t>shortener</w:t>
+      </w:r>
+      <w:proofErr w:type="spellEnd"/>
+      <w:r>
+        <w:t>.</w:t>
       </w:r>
     </w:p>
     <w:p>
@@ -188,8 +257,14 @@
           <w:ilvl w:val="0"/>
           <w:numId w:val="3"/>
         </w:numPr>
-      </w:pPr>
-      <w:r>
+        <w:rPr>
+          <w:strike/>
+        </w:rPr>
+      </w:pPr>
+      <w:r>
+        <w:rPr>
+          <w:strike/>
+        </w:rPr>
         <w:t>A join screen or other mechanism for indicating how many players will be participating.</w:t>
       </w:r>
     </w:p>
@@ -202,7 +277,13 @@
         </w:numPr>
       </w:pPr>
       <w:r>
-        <w:t>An after action review with clear information about scoring, winners and losers, as well as a way to play a gain or return to the main menu</w:t>
+        <w:t xml:space="preserve">An </w:t>
+      </w:r>
+      <w:r>
+        <w:t>after-action</w:t>
+      </w:r>
+      <w:r>
+        <w:t xml:space="preserve"> review with clear information about scoring, winners and losers, as well as a way to play a gain or return to the main menu</w:t>
       </w:r>
     </w:p>
     <w:p>
@@ -220,8 +301,14 @@
           <w:ilvl w:val="0"/>
           <w:numId w:val="4"/>
         </w:numPr>
-      </w:pPr>
-      <w:r>
+        <w:rPr>
+          <w:strike/>
+        </w:rPr>
+      </w:pPr>
+      <w:r>
+        <w:rPr>
+          <w:strike/>
+        </w:rPr>
         <w:t>All assets must be either original, used with permission, or royalty-free / open source. Anything from the asset store, standard assets or a Unity tutorial project is fair game. Don’t forget credits requirements listed above.</w:t>
       </w:r>
     </w:p>
@@ -232,8 +319,14 @@
           <w:ilvl w:val="0"/>
           <w:numId w:val="4"/>
         </w:numPr>
-      </w:pPr>
-      <w:r>
+        <w:rPr>
+          <w:strike/>
+        </w:rPr>
+      </w:pPr>
+      <w:r>
+        <w:rPr>
+          <w:strike/>
+        </w:rPr>
         <w:t>Placeholder art is fine as long as it reads clearly and does not negatively affect usability.</w:t>
       </w:r>
     </w:p>
@@ -280,6 +373,8 @@
       <w:r>
         <w:t>Scripting</w:t>
       </w:r>
+      <w:bookmarkStart w:id="0" w:name="_GoBack"/>
+      <w:bookmarkEnd w:id="0"/>
     </w:p>
     <w:p>
       <w:pPr>
@@ -288,8 +383,14 @@
           <w:ilvl w:val="0"/>
           <w:numId w:val="6"/>
         </w:numPr>
-      </w:pPr>
-      <w:r>
+        <w:rPr>
+          <w:strike/>
+        </w:rPr>
+      </w:pPr>
+      <w:r>
+        <w:rPr>
+          <w:strike/>
+        </w:rPr>
         <w:t>You must author all code in the project with the following exceptions:</w:t>
       </w:r>
     </w:p>
@@ -300,8 +401,14 @@
           <w:ilvl w:val="1"/>
           <w:numId w:val="6"/>
         </w:numPr>
-      </w:pPr>
-      <w:r>
+        <w:rPr>
+          <w:strike/>
+        </w:rPr>
+      </w:pPr>
+      <w:r>
+        <w:rPr>
+          <w:strike/>
+        </w:rPr>
         <w:t>Standard assets</w:t>
       </w:r>
     </w:p>
@@ -312,8 +419,14 @@
           <w:ilvl w:val="1"/>
           <w:numId w:val="6"/>
         </w:numPr>
-      </w:pPr>
-      <w:r>
+        <w:rPr>
+          <w:strike/>
+        </w:rPr>
+      </w:pPr>
+      <w:r>
+        <w:rPr>
+          <w:strike/>
+        </w:rPr>
         <w:t>Pro builder</w:t>
       </w:r>
     </w:p>
@@ -324,8 +437,14 @@
           <w:ilvl w:val="1"/>
           <w:numId w:val="6"/>
         </w:numPr>
-      </w:pPr>
-      <w:r>
+        <w:rPr>
+          <w:strike/>
+        </w:rPr>
+      </w:pPr>
+      <w:r>
+        <w:rPr>
+          <w:strike/>
+        </w:rPr>
         <w:t>Tanks! tutorial</w:t>
       </w:r>
     </w:p>
@@ -336,8 +455,14 @@
           <w:ilvl w:val="1"/>
           <w:numId w:val="6"/>
         </w:numPr>
-      </w:pPr>
-      <w:r>
+        <w:rPr>
+          <w:strike/>
+        </w:rPr>
+      </w:pPr>
+      <w:r>
+        <w:rPr>
+          <w:strike/>
+        </w:rPr>
         <w:t>In-class demos</w:t>
       </w:r>
     </w:p>
@@ -348,8 +473,14 @@
           <w:ilvl w:val="0"/>
           <w:numId w:val="6"/>
         </w:numPr>
-      </w:pPr>
-      <w:r>
+        <w:rPr>
+          <w:strike/>
+        </w:rPr>
+      </w:pPr>
+      <w:r>
+        <w:rPr>
+          <w:strike/>
+        </w:rPr>
         <w:t>All original code must comply with our class style rules</w:t>
       </w:r>
     </w:p>
@@ -359,12 +490,47 @@
       </w:pPr>
       <w:r>
         <w:lastRenderedPageBreak/>
-        <w:t>Grading</w:t>
-      </w:r>
-      <w:bookmarkStart w:id="0" w:name="_GoBack"/>
-      <w:bookmarkEnd w:id="0"/>
-      <w:r>
-        <w:t xml:space="preserve"> Criteria</w:t>
+        <w:t>Building and Submitting your Game</w:t>
+      </w:r>
+    </w:p>
+    <w:p>
+      <w:pPr>
+        <w:pStyle w:val="ListParagraph"/>
+        <w:numPr>
+          <w:ilvl w:val="0"/>
+          <w:numId w:val="7"/>
+        </w:numPr>
+      </w:pPr>
+      <w:r>
+        <w:t>Your game must be uploaded on a public GitHub repository. This includes all the project files, not just a build. You must submit a link on Moodle to your repository.</w:t>
+      </w:r>
+    </w:p>
+    <w:p>
+      <w:pPr>
+        <w:pStyle w:val="ListParagraph"/>
+        <w:numPr>
+          <w:ilvl w:val="0"/>
+          <w:numId w:val="7"/>
+        </w:numPr>
+      </w:pPr>
+      <w:r>
+        <w:t xml:space="preserve">You must provide a build (unzipped!) in the </w:t>
+      </w:r>
+      <w:proofErr w:type="spellStart"/>
+      <w:r>
+        <w:t>Classfolders</w:t>
+      </w:r>
+      <w:proofErr w:type="spellEnd"/>
+      <w:r>
+        <w:t>/pub location for our class.</w:t>
+      </w:r>
+    </w:p>
+    <w:p>
+      <w:pPr>
+        <w:pStyle w:val="Heading1"/>
+      </w:pPr>
+      <w:r>
+        <w:t>Grading Criteria</w:t>
       </w:r>
     </w:p>
     <w:p>
@@ -524,8 +690,120 @@
 </file>
 
 <file path=word/numbering.xml><?xml version="1.0" encoding="utf-8"?>
-<w:numbering xmlns:wpc="http://schemas.microsoft.com/office/word/2010/wordprocessingCanvas" xmlns:cx="http://schemas.microsoft.com/office/drawing/2014/chartex" xmlns:cx1="http://schemas.microsoft.com/office/drawing/2015/9/8/chartex" xmlns:cx2="http://schemas.microsoft.com/office/drawing/2015/10/21/chartex" xmlns:cx3="http://schemas.microsoft.com/office/drawing/2016/5/9/chartex" xmlns:cx4="http://schemas.microsoft.com/office/drawing/2016/5/10/chartex" xmlns:cx5="http://schemas.microsoft.com/office/drawing/2016/5/11/chartex" xmlns:mc="http://schemas.openxmlformats.org/markup-compatibility/2006" xmlns:o="urn:schemas-microsoft-com:office:office" xmlns:r="http://schemas.openxmlformats.org/officeDocument/2006/relationships" xmlns:m="http://schemas.openxmlformats.org/officeDocument/2006/math" xmlns:v="urn:schemas-microsoft-com:vml" xmlns:wp14="http://schemas.microsoft.com/office/word/2010/wordprocessingDrawing" xmlns:wp="http://schemas.openxmlformats.org/drawingml/2006/wordprocessingDrawing" xmlns:w10="urn:schemas-microsoft-com:office:word" xmlns:w="http://schemas.openxmlformats.org/wordprocessingml/2006/main" xmlns:w14="http://schemas.microsoft.com/office/word/2010/wordml" xmlns:w15="http://schemas.microsoft.com/office/word/2012/wordml" xmlns:w16se="http://schemas.microsoft.com/office/word/2015/wordml/symex" xmlns:wpg="http://schemas.microsoft.com/office/word/2010/wordprocessingGroup" xmlns:wpi="http://schemas.microsoft.com/office/word/2010/wordprocessingInk" xmlns:wne="http://schemas.microsoft.com/office/word/2006/wordml" xmlns:wps="http://schemas.microsoft.com/office/word/2010/wordprocessingShape" mc:Ignorable="w14 w15 w16se wp14">
+<w:numbering xmlns:wpc="http://schemas.microsoft.com/office/word/2010/wordprocessingCanvas" xmlns:cx="http://schemas.microsoft.com/office/drawing/2014/chartex" xmlns:cx1="http://schemas.microsoft.com/office/drawing/2015/9/8/chartex" xmlns:cx2="http://schemas.microsoft.com/office/drawing/2015/10/21/chartex" xmlns:cx3="http://schemas.microsoft.com/office/drawing/2016/5/9/chartex" xmlns:cx4="http://schemas.microsoft.com/office/drawing/2016/5/10/chartex" xmlns:cx5="http://schemas.microsoft.com/office/drawing/2016/5/11/chartex" xmlns:cx6="http://schemas.microsoft.com/office/drawing/2016/5/12/chartex" xmlns:cx7="http://schemas.microsoft.com/office/drawing/2016/5/13/chartex" xmlns:cx8="http://schemas.microsoft.com/office/drawing/2016/5/14/chartex" xmlns:mc="http://schemas.openxmlformats.org/markup-compatibility/2006" xmlns:aink="http://schemas.microsoft.com/office/drawing/2016/ink" xmlns:am3d="http://schemas.microsoft.com/office/drawing/2017/model3d" xmlns:o="urn:schemas-microsoft-com:office:office" xmlns:r="http://schemas.openxmlformats.org/officeDocument/2006/relationships" xmlns:m="http://schemas.openxmlformats.org/officeDocument/2006/math" xmlns:v="urn:schemas-microsoft-com:vml" xmlns:wp14="http://schemas.microsoft.com/office/word/2010/wordprocessingDrawing" xmlns:wp="http://schemas.openxmlformats.org/drawingml/2006/wordprocessingDrawing" xmlns:w10="urn:schemas-microsoft-com:office:word" xmlns:w="http://schemas.openxmlformats.org/wordprocessingml/2006/main" xmlns:w14="http://schemas.microsoft.com/office/word/2010/wordml" xmlns:w15="http://schemas.microsoft.com/office/word/2012/wordml" xmlns:w16cid="http://schemas.microsoft.com/office/word/2016/wordml/cid" xmlns:w16se="http://schemas.microsoft.com/office/word/2015/wordml/symex" xmlns:wpg="http://schemas.microsoft.com/office/word/2010/wordprocessingGroup" xmlns:wpi="http://schemas.microsoft.com/office/word/2010/wordprocessingInk" xmlns:wne="http://schemas.microsoft.com/office/word/2006/wordml" xmlns:wps="http://schemas.microsoft.com/office/word/2010/wordprocessingShape" mc:Ignorable="w14 w15 w16se w16cid wp14">
   <w:abstractNum w:abstractNumId="0" w15:restartNumberingAfterBreak="0">
+    <w:nsid w:val="0DF77870"/>
+    <w:multiLevelType w:val="hybridMultilevel"/>
+    <w:tmpl w:val="301C1220"/>
+    <w:lvl w:ilvl="0" w:tplc="ACEC6C10">
+      <w:numFmt w:val="bullet"/>
+      <w:lvlText w:val=""/>
+      <w:lvlJc w:val="left"/>
+      <w:pPr>
+        <w:ind w:left="720" w:hanging="360"/>
+      </w:pPr>
+      <w:rPr>
+        <w:rFonts w:ascii="Symbol" w:eastAsiaTheme="minorHAnsi" w:hAnsi="Symbol" w:cstheme="minorBidi" w:hint="default"/>
+      </w:rPr>
+    </w:lvl>
+    <w:lvl w:ilvl="1" w:tplc="04090003" w:tentative="1">
+      <w:start w:val="1"/>
+      <w:numFmt w:val="bullet"/>
+      <w:lvlText w:val="o"/>
+      <w:lvlJc w:val="left"/>
+      <w:pPr>
+        <w:ind w:left="1440" w:hanging="360"/>
+      </w:pPr>
+      <w:rPr>
+        <w:rFonts w:ascii="Courier New" w:hAnsi="Courier New" w:cs="Courier New" w:hint="default"/>
+      </w:rPr>
+    </w:lvl>
+    <w:lvl w:ilvl="2" w:tplc="04090005" w:tentative="1">
+      <w:start w:val="1"/>
+      <w:numFmt w:val="bullet"/>
+      <w:lvlText w:val=""/>
+      <w:lvlJc w:val="left"/>
+      <w:pPr>
+        <w:ind w:left="2160" w:hanging="360"/>
+      </w:pPr>
+      <w:rPr>
+        <w:rFonts w:ascii="Wingdings" w:hAnsi="Wingdings" w:hint="default"/>
+      </w:rPr>
+    </w:lvl>
+    <w:lvl w:ilvl="3" w:tplc="04090001" w:tentative="1">
+      <w:start w:val="1"/>
+      <w:numFmt w:val="bullet"/>
+      <w:lvlText w:val=""/>
+      <w:lvlJc w:val="left"/>
+      <w:pPr>
+        <w:ind w:left="2880" w:hanging="360"/>
+      </w:pPr>
+      <w:rPr>
+        <w:rFonts w:ascii="Symbol" w:hAnsi="Symbol" w:hint="default"/>
+      </w:rPr>
+    </w:lvl>
+    <w:lvl w:ilvl="4" w:tplc="04090003" w:tentative="1">
+      <w:start w:val="1"/>
+      <w:numFmt w:val="bullet"/>
+      <w:lvlText w:val="o"/>
+      <w:lvlJc w:val="left"/>
+      <w:pPr>
+        <w:ind w:left="3600" w:hanging="360"/>
+      </w:pPr>
+      <w:rPr>
+        <w:rFonts w:ascii="Courier New" w:hAnsi="Courier New" w:cs="Courier New" w:hint="default"/>
+      </w:rPr>
+    </w:lvl>
+    <w:lvl w:ilvl="5" w:tplc="04090005" w:tentative="1">
+      <w:start w:val="1"/>
+      <w:numFmt w:val="bullet"/>
+      <w:lvlText w:val=""/>
+      <w:lvlJc w:val="left"/>
+      <w:pPr>
+        <w:ind w:left="4320" w:hanging="360"/>
+      </w:pPr>
+      <w:rPr>
+        <w:rFonts w:ascii="Wingdings" w:hAnsi="Wingdings" w:hint="default"/>
+      </w:rPr>
+    </w:lvl>
+    <w:lvl w:ilvl="6" w:tplc="04090001" w:tentative="1">
+      <w:start w:val="1"/>
+      <w:numFmt w:val="bullet"/>
+      <w:lvlText w:val=""/>
+      <w:lvlJc w:val="left"/>
+      <w:pPr>
+        <w:ind w:left="5040" w:hanging="360"/>
+      </w:pPr>
+      <w:rPr>
+        <w:rFonts w:ascii="Symbol" w:hAnsi="Symbol" w:hint="default"/>
+      </w:rPr>
+    </w:lvl>
+    <w:lvl w:ilvl="7" w:tplc="04090003" w:tentative="1">
+      <w:start w:val="1"/>
+      <w:numFmt w:val="bullet"/>
+      <w:lvlText w:val="o"/>
+      <w:lvlJc w:val="left"/>
+      <w:pPr>
+        <w:ind w:left="5760" w:hanging="360"/>
+      </w:pPr>
+      <w:rPr>
+        <w:rFonts w:ascii="Courier New" w:hAnsi="Courier New" w:cs="Courier New" w:hint="default"/>
+      </w:rPr>
+    </w:lvl>
+    <w:lvl w:ilvl="8" w:tplc="04090005" w:tentative="1">
+      <w:start w:val="1"/>
+      <w:numFmt w:val="bullet"/>
+      <w:lvlText w:val=""/>
+      <w:lvlJc w:val="left"/>
+      <w:pPr>
+        <w:ind w:left="6480" w:hanging="360"/>
+      </w:pPr>
+      <w:rPr>
+        <w:rFonts w:ascii="Wingdings" w:hAnsi="Wingdings" w:hint="default"/>
+      </w:rPr>
+    </w:lvl>
+  </w:abstractNum>
+  <w:abstractNum w:abstractNumId="1" w15:restartNumberingAfterBreak="0">
     <w:nsid w:val="27A234D5"/>
     <w:multiLevelType w:val="hybridMultilevel"/>
     <w:tmpl w:val="0FDA5A8E"/>
@@ -611,7 +889,7 @@
       </w:pPr>
     </w:lvl>
   </w:abstractNum>
-  <w:abstractNum w:abstractNumId="1" w15:restartNumberingAfterBreak="0">
+  <w:abstractNum w:abstractNumId="2" w15:restartNumberingAfterBreak="0">
     <w:nsid w:val="52AE1573"/>
     <w:multiLevelType w:val="hybridMultilevel"/>
     <w:tmpl w:val="1E284EC8"/>
@@ -697,7 +975,7 @@
       </w:pPr>
     </w:lvl>
   </w:abstractNum>
-  <w:abstractNum w:abstractNumId="2" w15:restartNumberingAfterBreak="0">
+  <w:abstractNum w:abstractNumId="3" w15:restartNumberingAfterBreak="0">
     <w:nsid w:val="56356E62"/>
     <w:multiLevelType w:val="hybridMultilevel"/>
     <w:tmpl w:val="C62AEDA0"/>
@@ -783,7 +1061,7 @@
       </w:pPr>
     </w:lvl>
   </w:abstractNum>
-  <w:abstractNum w:abstractNumId="3" w15:restartNumberingAfterBreak="0">
+  <w:abstractNum w:abstractNumId="4" w15:restartNumberingAfterBreak="0">
     <w:nsid w:val="583C3ED0"/>
     <w:multiLevelType w:val="hybridMultilevel"/>
     <w:tmpl w:val="D6446DE6"/>
@@ -869,7 +1147,7 @@
       </w:pPr>
     </w:lvl>
   </w:abstractNum>
-  <w:abstractNum w:abstractNumId="4" w15:restartNumberingAfterBreak="0">
+  <w:abstractNum w:abstractNumId="5" w15:restartNumberingAfterBreak="0">
     <w:nsid w:val="67237963"/>
     <w:multiLevelType w:val="hybridMultilevel"/>
     <w:tmpl w:val="4CF0FF60"/>
@@ -955,7 +1233,7 @@
       </w:pPr>
     </w:lvl>
   </w:abstractNum>
-  <w:abstractNum w:abstractNumId="5" w15:restartNumberingAfterBreak="0">
+  <w:abstractNum w:abstractNumId="6" w15:restartNumberingAfterBreak="0">
     <w:nsid w:val="7EE266AE"/>
     <w:multiLevelType w:val="hybridMultilevel"/>
     <w:tmpl w:val="C62AEDA0"/>
@@ -1042,28 +1320,31 @@
     </w:lvl>
   </w:abstractNum>
   <w:num w:numId="1">
+    <w:abstractNumId w:val="3"/>
+  </w:num>
+  <w:num w:numId="2">
+    <w:abstractNumId w:val="6"/>
+  </w:num>
+  <w:num w:numId="3">
+    <w:abstractNumId w:val="4"/>
+  </w:num>
+  <w:num w:numId="4">
+    <w:abstractNumId w:val="1"/>
+  </w:num>
+  <w:num w:numId="5">
+    <w:abstractNumId w:val="5"/>
+  </w:num>
+  <w:num w:numId="6">
     <w:abstractNumId w:val="2"/>
   </w:num>
-  <w:num w:numId="2">
-    <w:abstractNumId w:val="5"/>
-  </w:num>
-  <w:num w:numId="3">
-    <w:abstractNumId w:val="3"/>
-  </w:num>
-  <w:num w:numId="4">
+  <w:num w:numId="7">
     <w:abstractNumId w:val="0"/>
-  </w:num>
-  <w:num w:numId="5">
-    <w:abstractNumId w:val="4"/>
-  </w:num>
-  <w:num w:numId="6">
-    <w:abstractNumId w:val="1"/>
   </w:num>
 </w:numbering>
 </file>
 
 <file path=word/styles.xml><?xml version="1.0" encoding="utf-8"?>
-<w:styles xmlns:mc="http://schemas.openxmlformats.org/markup-compatibility/2006" xmlns:r="http://schemas.openxmlformats.org/officeDocument/2006/relationships" xmlns:w="http://schemas.openxmlformats.org/wordprocessingml/2006/main" xmlns:w14="http://schemas.microsoft.com/office/word/2010/wordml" xmlns:w15="http://schemas.microsoft.com/office/word/2012/wordml" xmlns:w16se="http://schemas.microsoft.com/office/word/2015/wordml/symex" mc:Ignorable="w14 w15 w16se">
+<w:styles xmlns:mc="http://schemas.openxmlformats.org/markup-compatibility/2006" xmlns:r="http://schemas.openxmlformats.org/officeDocument/2006/relationships" xmlns:w="http://schemas.openxmlformats.org/wordprocessingml/2006/main" xmlns:w14="http://schemas.microsoft.com/office/word/2010/wordml" xmlns:w15="http://schemas.microsoft.com/office/word/2012/wordml" xmlns:w16cid="http://schemas.microsoft.com/office/word/2016/wordml/cid" xmlns:w16se="http://schemas.microsoft.com/office/word/2015/wordml/symex" mc:Ignorable="w14 w15 w16se w16cid">
   <w:docDefaults>
     <w:rPrDefault>
       <w:rPr>
@@ -1079,7 +1360,7 @@
       </w:pPr>
     </w:pPrDefault>
   </w:docDefaults>
-  <w:latentStyles w:defLockedState="0" w:defUIPriority="99" w:defSemiHidden="0" w:defUnhideWhenUsed="0" w:defQFormat="0" w:count="374">
+  <w:latentStyles w:defLockedState="0" w:defUIPriority="99" w:defSemiHidden="0" w:defUnhideWhenUsed="0" w:defQFormat="0" w:count="375">
     <w:lsdException w:name="Normal" w:uiPriority="0" w:qFormat="1"/>
     <w:lsdException w:name="heading 1" w:uiPriority="9" w:qFormat="1"/>
     <w:lsdException w:name="heading 2" w:semiHidden="1" w:uiPriority="9" w:unhideWhenUsed="1" w:qFormat="1"/>
@@ -1454,6 +1735,7 @@
     <w:lsdException w:name="Mention" w:semiHidden="1" w:unhideWhenUsed="1"/>
     <w:lsdException w:name="Smart Hyperlink" w:semiHidden="1" w:unhideWhenUsed="1"/>
     <w:lsdException w:name="Hashtag" w:semiHidden="1" w:unhideWhenUsed="1"/>
+    <w:lsdException w:name="Unresolved Mention" w:semiHidden="1" w:unhideWhenUsed="1"/>
   </w:latentStyles>
   <w:style w:type="paragraph" w:default="1" w:styleId="Normal">
     <w:name w:val="Normal"/>

</xml_diff>